<commit_message>
Improved/updated morse code lesson
</commit_message>
<xml_diff>
--- a/CourseMaterials/05_bits_and_binary/00_morse_code/morse_code_worksheet.docx
+++ b/CourseMaterials/05_bits_and_binary/00_morse_code/morse_code_worksheet.docx
@@ -38,13 +38,7 @@
         <w:rPr>
           <w:rFonts w:ascii="Garamond" w:hAnsi="Garamond"/>
         </w:rPr>
-        <w:t xml:space="preserve">Today </w:t>
-      </w:r>
-      <w:r>
-        <w:rPr>
-          <w:rFonts w:ascii="Garamond" w:hAnsi="Garamond"/>
-        </w:rPr>
-        <w:t xml:space="preserve">we talked about what Morse Code is, how it works, and how it shaped society. The following questions test your understanding of the material and </w:t>
+        <w:t xml:space="preserve">Today we talked about what Morse Code is, how it works, and how it shaped society. The following questions test your understanding of the material and </w:t>
       </w:r>
       <w:r>
         <w:rPr>
@@ -98,8 +92,8 @@
           <w:noProof/>
         </w:rPr>
         <w:drawing>
-          <wp:inline distT="0" distB="0" distL="0" distR="0" wp14:anchorId="5139911D" wp14:editId="47EC37C8">
-            <wp:extent cx="5266027" cy="2281381"/>
+          <wp:inline distT="0" distB="0" distL="0" distR="0" wp14:anchorId="5139911D" wp14:editId="28F28172">
+            <wp:extent cx="4782312" cy="2071823"/>
             <wp:effectExtent l="0" t="0" r="0" b="0"/>
             <wp:docPr id="2074006910" name="Picture 3" descr="A black screen with white circles and dots&#10;&#10;Description automatically generated"/>
             <wp:cNvGraphicFramePr>
@@ -130,7 +124,7 @@
                   <pic:spPr bwMode="auto">
                     <a:xfrm>
                       <a:off x="0" y="0"/>
-                      <a:ext cx="5379439" cy="2330514"/>
+                      <a:ext cx="4911573" cy="2127822"/>
                     </a:xfrm>
                     <a:prstGeom prst="rect">
                       <a:avLst/>
@@ -159,13 +153,6 @@
     </w:p>
     <w:p>
       <w:pPr>
-        <w:rPr>
-          <w:rFonts w:ascii="Garamond" w:hAnsi="Garamond"/>
-        </w:rPr>
-      </w:pPr>
-    </w:p>
-    <w:p>
-      <w:pPr>
         <w:pStyle w:val="ListParagraph"/>
         <w:numPr>
           <w:ilvl w:val="0"/>
@@ -179,93 +166,7 @@
         <w:rPr>
           <w:rFonts w:ascii="Garamond" w:hAnsi="Garamond"/>
         </w:rPr>
-        <w:t>What is “</w:t>
-      </w:r>
-      <w:r>
-        <w:rPr>
-          <w:rFonts w:ascii="Garamond" w:hAnsi="Garamond"/>
-        </w:rPr>
-        <w:t>--</w:t>
-      </w:r>
-      <w:r>
-        <w:rPr>
-          <w:rFonts w:ascii="Garamond" w:hAnsi="Garamond"/>
-        </w:rPr>
-        <w:t xml:space="preserve"> </w:t>
-      </w:r>
-      <w:proofErr w:type="gramStart"/>
-      <w:r>
-        <w:rPr>
-          <w:rFonts w:ascii="Garamond" w:hAnsi="Garamond"/>
-        </w:rPr>
-        <w:t xml:space="preserve"> </w:t>
-      </w:r>
-      <w:r>
-        <w:rPr>
-          <w:rFonts w:ascii="Garamond" w:hAnsi="Garamond"/>
-        </w:rPr>
-        <w:t xml:space="preserve"> .</w:t>
-      </w:r>
-      <w:proofErr w:type="gramEnd"/>
-      <w:r>
-        <w:rPr>
-          <w:rFonts w:ascii="Garamond" w:hAnsi="Garamond"/>
-        </w:rPr>
-        <w:t>-</w:t>
-      </w:r>
-      <w:r>
-        <w:rPr>
-          <w:rFonts w:ascii="Garamond" w:hAnsi="Garamond"/>
-        </w:rPr>
-        <w:t xml:space="preserve">  </w:t>
-      </w:r>
-      <w:r>
-        <w:rPr>
-          <w:rFonts w:ascii="Garamond" w:hAnsi="Garamond"/>
-        </w:rPr>
-        <w:t xml:space="preserve"> .-.</w:t>
-      </w:r>
-      <w:r>
-        <w:rPr>
-          <w:rFonts w:ascii="Garamond" w:hAnsi="Garamond"/>
-        </w:rPr>
-        <w:t xml:space="preserve">  </w:t>
-      </w:r>
-      <w:r>
-        <w:rPr>
-          <w:rFonts w:ascii="Garamond" w:hAnsi="Garamond"/>
-        </w:rPr>
-        <w:t xml:space="preserve"> ---</w:t>
-      </w:r>
-      <w:r>
-        <w:rPr>
-          <w:rFonts w:ascii="Garamond" w:hAnsi="Garamond"/>
-        </w:rPr>
-        <w:t xml:space="preserve">  </w:t>
-      </w:r>
-      <w:r>
-        <w:rPr>
-          <w:rFonts w:ascii="Garamond" w:hAnsi="Garamond"/>
-        </w:rPr>
-        <w:t xml:space="preserve"> ---</w:t>
-      </w:r>
-      <w:r>
-        <w:rPr>
-          <w:rFonts w:ascii="Garamond" w:hAnsi="Garamond"/>
-        </w:rPr>
-        <w:t xml:space="preserve">  </w:t>
-      </w:r>
-      <w:r>
-        <w:rPr>
-          <w:rFonts w:ascii="Garamond" w:hAnsi="Garamond"/>
-        </w:rPr>
-        <w:t xml:space="preserve"> -.</w:t>
-      </w:r>
-      <w:r>
-        <w:rPr>
-          <w:rFonts w:ascii="Garamond" w:hAnsi="Garamond"/>
-        </w:rPr>
-        <w:t>” decoded?</w:t>
+        <w:t>Looking at the tree, “z” is lower than “e”. Why do you think that is?</w:t>
       </w:r>
     </w:p>
     <w:p>
@@ -304,45 +205,51 @@
         <w:rPr>
           <w:rFonts w:ascii="Garamond" w:hAnsi="Garamond"/>
         </w:rPr>
-        <w:t xml:space="preserve">What is </w:t>
+        <w:t>What is “</w:t>
+      </w:r>
+      <w:r>
+        <w:rPr>
+          <w:rFonts w:ascii="Garamond" w:hAnsi="Garamond"/>
+        </w:rPr>
+        <w:t>--</w:t>
+      </w:r>
+      <w:r>
+        <w:rPr>
+          <w:rFonts w:ascii="Garamond" w:hAnsi="Garamond"/>
+        </w:rPr>
+        <w:t xml:space="preserve"> </w:t>
       </w:r>
       <w:proofErr w:type="gramStart"/>
       <w:r>
         <w:rPr>
           <w:rFonts w:ascii="Garamond" w:hAnsi="Garamond"/>
         </w:rPr>
-        <w:t>“</w:t>
-      </w:r>
-      <w:r>
-        <w:rPr>
-          <w:rFonts w:ascii="Garamond" w:hAnsi="Garamond"/>
-        </w:rPr>
-        <w:t>..</w:t>
+        <w:t xml:space="preserve"> </w:t>
+      </w:r>
+      <w:r>
+        <w:rPr>
+          <w:rFonts w:ascii="Garamond" w:hAnsi="Garamond"/>
+        </w:rPr>
+        <w:t xml:space="preserve"> .</w:t>
       </w:r>
       <w:proofErr w:type="gramEnd"/>
       <w:r>
         <w:rPr>
           <w:rFonts w:ascii="Garamond" w:hAnsi="Garamond"/>
         </w:rPr>
+        <w:t>-</w:t>
+      </w:r>
+      <w:r>
+        <w:rPr>
+          <w:rFonts w:ascii="Garamond" w:hAnsi="Garamond"/>
+        </w:rPr>
         <w:t xml:space="preserve">  </w:t>
       </w:r>
       <w:r>
         <w:rPr>
           <w:rFonts w:ascii="Garamond" w:hAnsi="Garamond"/>
         </w:rPr>
-        <w:t xml:space="preserve"> ..-.</w:t>
-      </w:r>
-      <w:r>
-        <w:rPr>
-          <w:rFonts w:ascii="Garamond" w:hAnsi="Garamond"/>
-        </w:rPr>
-        <w:t xml:space="preserve">    </w:t>
-      </w:r>
-      <w:r>
-        <w:rPr>
-          <w:rFonts w:ascii="Garamond" w:hAnsi="Garamond"/>
-        </w:rPr>
-        <w:t xml:space="preserve">  .</w:t>
+        <w:t xml:space="preserve"> .-.</w:t>
       </w:r>
       <w:r>
         <w:rPr>
@@ -354,7 +261,7 @@
         <w:rPr>
           <w:rFonts w:ascii="Garamond" w:hAnsi="Garamond"/>
         </w:rPr>
-        <w:t xml:space="preserve"> .-..</w:t>
+        <w:t xml:space="preserve"> ---</w:t>
       </w:r>
       <w:r>
         <w:rPr>
@@ -366,28 +273,20 @@
         <w:rPr>
           <w:rFonts w:ascii="Garamond" w:hAnsi="Garamond"/>
         </w:rPr>
-        <w:t xml:space="preserve"> ...</w:t>
-      </w:r>
-      <w:r>
-        <w:rPr>
-          <w:rFonts w:ascii="Garamond" w:hAnsi="Garamond"/>
-        </w:rPr>
-        <w:t xml:space="preserve"> </w:t>
-      </w:r>
-      <w:proofErr w:type="gramStart"/>
-      <w:r>
-        <w:rPr>
-          <w:rFonts w:ascii="Garamond" w:hAnsi="Garamond"/>
-        </w:rPr>
-        <w:t xml:space="preserve"> </w:t>
-      </w:r>
-      <w:r>
-        <w:rPr>
-          <w:rFonts w:ascii="Garamond" w:hAnsi="Garamond"/>
-        </w:rPr>
-        <w:t xml:space="preserve"> .</w:t>
-      </w:r>
-      <w:proofErr w:type="gramEnd"/>
+        <w:t xml:space="preserve"> ---</w:t>
+      </w:r>
+      <w:r>
+        <w:rPr>
+          <w:rFonts w:ascii="Garamond" w:hAnsi="Garamond"/>
+        </w:rPr>
+        <w:t xml:space="preserve">  </w:t>
+      </w:r>
+      <w:r>
+        <w:rPr>
+          <w:rFonts w:ascii="Garamond" w:hAnsi="Garamond"/>
+        </w:rPr>
+        <w:t xml:space="preserve"> -.</w:t>
+      </w:r>
       <w:r>
         <w:rPr>
           <w:rFonts w:ascii="Garamond" w:hAnsi="Garamond"/>
@@ -404,15 +303,13 @@
     </w:p>
     <w:p>
       <w:pPr>
-        <w:ind w:left="360"/>
-        <w:rPr>
-          <w:rFonts w:ascii="Garamond" w:hAnsi="Garamond"/>
-        </w:rPr>
-      </w:pPr>
-    </w:p>
-    <w:p>
-      <w:pPr>
-        <w:ind w:left="360"/>
+        <w:rPr>
+          <w:rFonts w:ascii="Garamond" w:hAnsi="Garamond"/>
+        </w:rPr>
+      </w:pPr>
+    </w:p>
+    <w:p>
+      <w:pPr>
         <w:rPr>
           <w:rFonts w:ascii="Garamond" w:hAnsi="Garamond"/>
         </w:rPr>
@@ -433,49 +330,115 @@
         <w:rPr>
           <w:rFonts w:ascii="Garamond" w:hAnsi="Garamond"/>
         </w:rPr>
-        <w:t xml:space="preserve">Encode the </w:t>
-      </w:r>
-      <w:r>
-        <w:rPr>
-          <w:rFonts w:ascii="Garamond" w:hAnsi="Garamond"/>
-        </w:rPr>
-        <w:t>word</w:t>
-      </w:r>
-      <w:r>
-        <w:rPr>
-          <w:rFonts w:ascii="Garamond" w:hAnsi="Garamond"/>
-        </w:rPr>
-        <w:t xml:space="preserve"> “</w:t>
-      </w:r>
-      <w:r>
-        <w:rPr>
-          <w:rFonts w:ascii="Garamond" w:hAnsi="Garamond"/>
-        </w:rPr>
-        <w:t>meant</w:t>
-      </w:r>
-      <w:r>
-        <w:rPr>
-          <w:rFonts w:ascii="Garamond" w:hAnsi="Garamond"/>
-        </w:rPr>
-        <w:t>” in Morse Code:</w:t>
-      </w:r>
-    </w:p>
-    <w:p>
-      <w:pPr>
-        <w:rPr>
-          <w:rFonts w:ascii="Garamond" w:hAnsi="Garamond"/>
-        </w:rPr>
-      </w:pPr>
-    </w:p>
-    <w:p>
-      <w:pPr>
-        <w:rPr>
-          <w:rFonts w:ascii="Garamond" w:hAnsi="Garamond"/>
-        </w:rPr>
-      </w:pPr>
-    </w:p>
-    <w:p>
-      <w:pPr>
+        <w:t xml:space="preserve">What is </w:t>
+      </w:r>
+      <w:proofErr w:type="gramStart"/>
+      <w:r>
+        <w:rPr>
+          <w:rFonts w:ascii="Garamond" w:hAnsi="Garamond"/>
+        </w:rPr>
+        <w:t>“</w:t>
+      </w:r>
+      <w:r>
+        <w:rPr>
+          <w:rFonts w:ascii="Garamond" w:hAnsi="Garamond"/>
+        </w:rPr>
+        <w:t>..</w:t>
+      </w:r>
+      <w:proofErr w:type="gramEnd"/>
+      <w:r>
+        <w:rPr>
+          <w:rFonts w:ascii="Garamond" w:hAnsi="Garamond"/>
+        </w:rPr>
+        <w:t xml:space="preserve">  </w:t>
+      </w:r>
+      <w:r>
+        <w:rPr>
+          <w:rFonts w:ascii="Garamond" w:hAnsi="Garamond"/>
+        </w:rPr>
+        <w:t xml:space="preserve"> ..-.</w:t>
+      </w:r>
+      <w:r>
+        <w:rPr>
+          <w:rFonts w:ascii="Garamond" w:hAnsi="Garamond"/>
+        </w:rPr>
+        <w:t xml:space="preserve">    </w:t>
+      </w:r>
+      <w:r>
+        <w:rPr>
+          <w:rFonts w:ascii="Garamond" w:hAnsi="Garamond"/>
+        </w:rPr>
+        <w:t xml:space="preserve">  .</w:t>
+      </w:r>
+      <w:r>
+        <w:rPr>
+          <w:rFonts w:ascii="Garamond" w:hAnsi="Garamond"/>
+        </w:rPr>
+        <w:t xml:space="preserve">  </w:t>
+      </w:r>
+      <w:r>
+        <w:rPr>
+          <w:rFonts w:ascii="Garamond" w:hAnsi="Garamond"/>
+        </w:rPr>
+        <w:t xml:space="preserve"> .-..</w:t>
+      </w:r>
+      <w:r>
+        <w:rPr>
+          <w:rFonts w:ascii="Garamond" w:hAnsi="Garamond"/>
+        </w:rPr>
+        <w:t xml:space="preserve">  </w:t>
+      </w:r>
+      <w:r>
+        <w:rPr>
+          <w:rFonts w:ascii="Garamond" w:hAnsi="Garamond"/>
+        </w:rPr>
+        <w:t xml:space="preserve"> ...</w:t>
+      </w:r>
+      <w:r>
+        <w:rPr>
+          <w:rFonts w:ascii="Garamond" w:hAnsi="Garamond"/>
+        </w:rPr>
+        <w:t xml:space="preserve"> </w:t>
+      </w:r>
+      <w:proofErr w:type="gramStart"/>
+      <w:r>
+        <w:rPr>
+          <w:rFonts w:ascii="Garamond" w:hAnsi="Garamond"/>
+        </w:rPr>
+        <w:t xml:space="preserve"> </w:t>
+      </w:r>
+      <w:r>
+        <w:rPr>
+          <w:rFonts w:ascii="Garamond" w:hAnsi="Garamond"/>
+        </w:rPr>
+        <w:t xml:space="preserve"> .</w:t>
+      </w:r>
+      <w:proofErr w:type="gramEnd"/>
+      <w:r>
+        <w:rPr>
+          <w:rFonts w:ascii="Garamond" w:hAnsi="Garamond"/>
+        </w:rPr>
+        <w:t>” decoded?</w:t>
+      </w:r>
+    </w:p>
+    <w:p>
+      <w:pPr>
+        <w:rPr>
+          <w:rFonts w:ascii="Garamond" w:hAnsi="Garamond"/>
+        </w:rPr>
+      </w:pPr>
+    </w:p>
+    <w:p>
+      <w:pPr>
+        <w:ind w:left="360"/>
+        <w:rPr>
+          <w:rFonts w:ascii="Garamond" w:hAnsi="Garamond"/>
+        </w:rPr>
+      </w:pPr>
+    </w:p>
+    <w:p>
+      <w:pPr>
+        <w:ind w:left="360"/>
         <w:rPr>
           <w:rFonts w:ascii="Garamond" w:hAnsi="Garamond"/>
         </w:rPr>
@@ -514,19 +477,13 @@
         <w:rPr>
           <w:rFonts w:ascii="Garamond" w:hAnsi="Garamond"/>
         </w:rPr>
-        <w:t>flock</w:t>
-      </w:r>
-      <w:r>
-        <w:rPr>
-          <w:rFonts w:ascii="Garamond" w:hAnsi="Garamond"/>
-        </w:rPr>
-        <w:t>”</w:t>
-      </w:r>
-      <w:r>
-        <w:rPr>
-          <w:rFonts w:ascii="Garamond" w:hAnsi="Garamond"/>
-        </w:rPr>
-        <w:t xml:space="preserve"> in Morse Code:</w:t>
+        <w:t>meant</w:t>
+      </w:r>
+      <w:r>
+        <w:rPr>
+          <w:rFonts w:ascii="Garamond" w:hAnsi="Garamond"/>
+        </w:rPr>
+        <w:t>” in Morse Code:</w:t>
       </w:r>
     </w:p>
     <w:p>
@@ -565,13 +522,37 @@
         <w:rPr>
           <w:rFonts w:ascii="Garamond" w:hAnsi="Garamond"/>
         </w:rPr>
-        <w:t>Encoding question 4 required many more symbols than encoding question 3. Why</w:t>
-      </w:r>
-      <w:r>
-        <w:rPr>
-          <w:rFonts w:ascii="Garamond" w:hAnsi="Garamond"/>
-        </w:rPr>
-        <w:t>?</w:t>
+        <w:t xml:space="preserve">Encode the </w:t>
+      </w:r>
+      <w:r>
+        <w:rPr>
+          <w:rFonts w:ascii="Garamond" w:hAnsi="Garamond"/>
+        </w:rPr>
+        <w:t>word</w:t>
+      </w:r>
+      <w:r>
+        <w:rPr>
+          <w:rFonts w:ascii="Garamond" w:hAnsi="Garamond"/>
+        </w:rPr>
+        <w:t xml:space="preserve"> “</w:t>
+      </w:r>
+      <w:r>
+        <w:rPr>
+          <w:rFonts w:ascii="Garamond" w:hAnsi="Garamond"/>
+        </w:rPr>
+        <w:t>bulky</w:t>
+      </w:r>
+      <w:r>
+        <w:rPr>
+          <w:rFonts w:ascii="Garamond" w:hAnsi="Garamond"/>
+        </w:rPr>
+        <w:t>”</w:t>
+      </w:r>
+      <w:r>
+        <w:rPr>
+          <w:rFonts w:ascii="Garamond" w:hAnsi="Garamond"/>
+        </w:rPr>
+        <w:t xml:space="preserve"> in Morse Code:</w:t>
       </w:r>
     </w:p>
     <w:p>
@@ -584,13 +565,15 @@
     </w:p>
     <w:p>
       <w:pPr>
-        <w:rPr>
-          <w:rFonts w:ascii="Garamond" w:hAnsi="Garamond"/>
-        </w:rPr>
-      </w:pPr>
-    </w:p>
-    <w:p>
-      <w:pPr>
+        <w:pStyle w:val="ListParagraph"/>
+        <w:rPr>
+          <w:rFonts w:ascii="Garamond" w:hAnsi="Garamond"/>
+        </w:rPr>
+      </w:pPr>
+    </w:p>
+    <w:p>
+      <w:pPr>
+        <w:pStyle w:val="ListParagraph"/>
         <w:rPr>
           <w:rFonts w:ascii="Garamond" w:hAnsi="Garamond"/>
         </w:rPr>
@@ -611,7 +594,108 @@
         <w:rPr>
           <w:rFonts w:ascii="Garamond" w:hAnsi="Garamond"/>
         </w:rPr>
-        <w:t>Explain why the “morse code tree” is a better way to look up encode words than a simple list of letters.</w:t>
+        <w:t xml:space="preserve">Encoding question </w:t>
+      </w:r>
+      <w:r>
+        <w:rPr>
+          <w:rFonts w:ascii="Garamond" w:hAnsi="Garamond"/>
+        </w:rPr>
+        <w:t>5</w:t>
+      </w:r>
+      <w:r>
+        <w:rPr>
+          <w:rFonts w:ascii="Garamond" w:hAnsi="Garamond"/>
+        </w:rPr>
+        <w:t xml:space="preserve"> required many more symbols than encoding question </w:t>
+      </w:r>
+      <w:r>
+        <w:rPr>
+          <w:rFonts w:ascii="Garamond" w:hAnsi="Garamond"/>
+        </w:rPr>
+        <w:t>4</w:t>
+      </w:r>
+      <w:r>
+        <w:rPr>
+          <w:rFonts w:ascii="Garamond" w:hAnsi="Garamond"/>
+        </w:rPr>
+        <w:t>. Why</w:t>
+      </w:r>
+      <w:r>
+        <w:rPr>
+          <w:rFonts w:ascii="Garamond" w:hAnsi="Garamond"/>
+        </w:rPr>
+        <w:t>?</w:t>
+      </w:r>
+    </w:p>
+    <w:p>
+      <w:pPr>
+        <w:rPr>
+          <w:rFonts w:ascii="Garamond" w:hAnsi="Garamond"/>
+        </w:rPr>
+      </w:pPr>
+    </w:p>
+    <w:p>
+      <w:pPr>
+        <w:rPr>
+          <w:rFonts w:ascii="Garamond" w:hAnsi="Garamond"/>
+        </w:rPr>
+      </w:pPr>
+    </w:p>
+    <w:p>
+      <w:pPr>
+        <w:rPr>
+          <w:rFonts w:ascii="Garamond" w:hAnsi="Garamond"/>
+        </w:rPr>
+      </w:pPr>
+    </w:p>
+    <w:p>
+      <w:pPr>
+        <w:pStyle w:val="ListParagraph"/>
+        <w:numPr>
+          <w:ilvl w:val="0"/>
+          <w:numId w:val="1"/>
+        </w:numPr>
+        <w:rPr>
+          <w:rFonts w:ascii="Garamond" w:hAnsi="Garamond"/>
+        </w:rPr>
+      </w:pPr>
+      <w:r>
+        <w:rPr>
+          <w:rFonts w:ascii="Garamond" w:hAnsi="Garamond"/>
+        </w:rPr>
+        <w:t xml:space="preserve">Explain why the “morse code tree” is a better way to look up encode words than a simple list of </w:t>
+      </w:r>
+      <w:proofErr w:type="gramStart"/>
+      <w:r>
+        <w:rPr>
+          <w:rFonts w:ascii="Garamond" w:hAnsi="Garamond"/>
+        </w:rPr>
+        <w:t xml:space="preserve">code </w:t>
+      </w:r>
+      <w:r>
+        <w:rPr>
+          <w:rFonts w:ascii="arrow" w:hAnsi="arrow"/>
+        </w:rPr>
+        <w:t xml:space="preserve"> </w:t>
+      </w:r>
+      <w:r>
+        <w:rPr>
+          <w:rFonts w:ascii="arrow" w:hAnsi="arrow"/>
+        </w:rPr>
+        <w:t>→</w:t>
+      </w:r>
+      <w:proofErr w:type="gramEnd"/>
+      <w:r>
+        <w:rPr>
+          <w:rFonts w:ascii="Garamond" w:hAnsi="Garamond"/>
+        </w:rPr>
+        <w:t xml:space="preserve"> </w:t>
+      </w:r>
+      <w:r>
+        <w:rPr>
+          <w:rFonts w:ascii="Garamond" w:hAnsi="Garamond"/>
+        </w:rPr>
+        <w:t>letters.</w:t>
       </w:r>
     </w:p>
     <w:sectPr>

</xml_diff>

<commit_message>
Move Morse Code worksheet to Google Docs (and fix typo)
</commit_message>
<xml_diff>
--- a/CourseMaterials/05_bits_and_binary/00_morse_code/morse_code_worksheet.docx
+++ b/CourseMaterials/05_bits_and_binary/00_morse_code/morse_code_worksheet.docx
@@ -7,15 +7,15 @@
         <w:jc w:val="center"/>
         <w:rPr>
           <w:rFonts w:ascii="Garamond" w:hAnsi="Garamond"/>
-          <w:sz w:val="40"/>
-          <w:szCs w:val="40"/>
-        </w:rPr>
-      </w:pPr>
-      <w:r>
-        <w:rPr>
-          <w:rFonts w:ascii="Garamond" w:hAnsi="Garamond"/>
-          <w:sz w:val="40"/>
-          <w:szCs w:val="40"/>
+          <w:sz w:val="36"/>
+          <w:szCs w:val="36"/>
+        </w:rPr>
+      </w:pPr>
+      <w:r>
+        <w:rPr>
+          <w:rFonts w:ascii="Garamond" w:hAnsi="Garamond"/>
+          <w:sz w:val="36"/>
+          <w:szCs w:val="36"/>
         </w:rPr>
         <w:t>Morse Code Worksheet</w:t>
       </w:r>
@@ -79,21 +79,31 @@
         </w:rPr>
       </w:pPr>
       <w:r>
+        <w:rPr>
+          <w:rFonts w:ascii="Garamond" w:hAnsi="Garamond"/>
+        </w:rPr>
         <w:fldChar w:fldCharType="begin"/>
       </w:r>
       <w:r>
+        <w:rPr>
+          <w:rFonts w:ascii="Garamond" w:hAnsi="Garamond"/>
+        </w:rPr>
         <w:instrText xml:space="preserve"> INCLUDEPICTURE "https://upload.wikimedia.org/wikipedia/commons/thumb/1/19/Morse-code-tree.svg/2560px-Morse-code-tree.svg.png" \* MERGEFORMATINET </w:instrText>
       </w:r>
       <w:r>
+        <w:rPr>
+          <w:rFonts w:ascii="Garamond" w:hAnsi="Garamond"/>
+        </w:rPr>
         <w:fldChar w:fldCharType="separate"/>
       </w:r>
       <w:r>
         <w:rPr>
+          <w:rFonts w:ascii="Garamond" w:hAnsi="Garamond"/>
           <w:noProof/>
         </w:rPr>
         <w:drawing>
-          <wp:inline distT="0" distB="0" distL="0" distR="0" wp14:anchorId="5139911D" wp14:editId="28F28172">
-            <wp:extent cx="4782312" cy="2071823"/>
+          <wp:inline distT="0" distB="0" distL="0" distR="0" wp14:anchorId="5139911D" wp14:editId="2AF77915">
+            <wp:extent cx="4529652" cy="1962364"/>
             <wp:effectExtent l="0" t="0" r="0" b="0"/>
             <wp:docPr id="2074006910" name="Picture 3" descr="A black screen with white circles and dots&#10;&#10;Description automatically generated"/>
             <wp:cNvGraphicFramePr>
@@ -124,7 +134,7 @@
                   <pic:spPr bwMode="auto">
                     <a:xfrm>
                       <a:off x="0" y="0"/>
-                      <a:ext cx="4911573" cy="2127822"/>
+                      <a:ext cx="4663029" cy="2020146"/>
                     </a:xfrm>
                     <a:prstGeom prst="rect">
                       <a:avLst/>
@@ -141,6 +151,9 @@
         </w:drawing>
       </w:r>
       <w:r>
+        <w:rPr>
+          <w:rFonts w:ascii="Garamond" w:hAnsi="Garamond"/>
+        </w:rPr>
         <w:fldChar w:fldCharType="end"/>
       </w:r>
     </w:p>
@@ -205,13 +218,21 @@
         <w:rPr>
           <w:rFonts w:ascii="Garamond" w:hAnsi="Garamond"/>
         </w:rPr>
-        <w:t>What is “</w:t>
-      </w:r>
-      <w:r>
-        <w:rPr>
-          <w:rFonts w:ascii="Garamond" w:hAnsi="Garamond"/>
-        </w:rPr>
-        <w:t>--</w:t>
+        <w:t xml:space="preserve">What is “-- </w:t>
+      </w:r>
+      <w:proofErr w:type="gramStart"/>
+      <w:r>
+        <w:rPr>
+          <w:rFonts w:ascii="Garamond" w:hAnsi="Garamond"/>
+        </w:rPr>
+        <w:t xml:space="preserve">  .</w:t>
+      </w:r>
+      <w:proofErr w:type="gramEnd"/>
+      <w:r>
+        <w:rPr>
+          <w:rFonts w:ascii="Garamond" w:hAnsi="Garamond"/>
+        </w:rPr>
+        <w:t>-   .-.   ---   ---   -.” decoded?</w:t>
       </w:r>
       <w:r>
         <w:rPr>
@@ -219,79 +240,14 @@
         </w:rPr>
         <w:t xml:space="preserve"> </w:t>
       </w:r>
-      <w:proofErr w:type="gramStart"/>
-      <w:r>
-        <w:rPr>
-          <w:rFonts w:ascii="Garamond" w:hAnsi="Garamond"/>
-        </w:rPr>
-        <w:t xml:space="preserve"> </w:t>
-      </w:r>
-      <w:r>
-        <w:rPr>
-          <w:rFonts w:ascii="Garamond" w:hAnsi="Garamond"/>
-        </w:rPr>
-        <w:t xml:space="preserve"> .</w:t>
-      </w:r>
-      <w:proofErr w:type="gramEnd"/>
-      <w:r>
-        <w:rPr>
-          <w:rFonts w:ascii="Garamond" w:hAnsi="Garamond"/>
-        </w:rPr>
-        <w:t>-</w:t>
-      </w:r>
-      <w:r>
-        <w:rPr>
-          <w:rFonts w:ascii="Garamond" w:hAnsi="Garamond"/>
-        </w:rPr>
-        <w:t xml:space="preserve">  </w:t>
-      </w:r>
-      <w:r>
-        <w:rPr>
-          <w:rFonts w:ascii="Garamond" w:hAnsi="Garamond"/>
-        </w:rPr>
-        <w:t xml:space="preserve"> .-.</w:t>
-      </w:r>
-      <w:r>
-        <w:rPr>
-          <w:rFonts w:ascii="Garamond" w:hAnsi="Garamond"/>
-        </w:rPr>
-        <w:t xml:space="preserve">  </w:t>
-      </w:r>
-      <w:r>
-        <w:rPr>
-          <w:rFonts w:ascii="Garamond" w:hAnsi="Garamond"/>
-        </w:rPr>
-        <w:t xml:space="preserve"> ---</w:t>
-      </w:r>
-      <w:r>
-        <w:rPr>
-          <w:rFonts w:ascii="Garamond" w:hAnsi="Garamond"/>
-        </w:rPr>
-        <w:t xml:space="preserve">  </w:t>
-      </w:r>
-      <w:r>
-        <w:rPr>
-          <w:rFonts w:ascii="Garamond" w:hAnsi="Garamond"/>
-        </w:rPr>
-        <w:t xml:space="preserve"> ---</w:t>
-      </w:r>
-      <w:r>
-        <w:rPr>
-          <w:rFonts w:ascii="Garamond" w:hAnsi="Garamond"/>
-        </w:rPr>
-        <w:t xml:space="preserve">  </w:t>
-      </w:r>
-      <w:r>
-        <w:rPr>
-          <w:rFonts w:ascii="Garamond" w:hAnsi="Garamond"/>
-        </w:rPr>
-        <w:t xml:space="preserve"> -.</w:t>
-      </w:r>
-      <w:r>
-        <w:rPr>
-          <w:rFonts w:ascii="Garamond" w:hAnsi="Garamond"/>
-        </w:rPr>
-        <w:t>” decoded?</w:t>
+      <w:r>
+        <w:rPr>
+          <w:rFonts w:ascii="Garamond" w:hAnsi="Garamond" w:cs="Arial"/>
+          <w:color w:val="000000"/>
+          <w:sz w:val="22"/>
+          <w:szCs w:val="22"/>
+        </w:rPr>
+        <w:t>Hint: it has to do with Lab School.</w:t>
       </w:r>
     </w:p>
     <w:p>
@@ -337,62 +293,28 @@
         <w:rPr>
           <w:rFonts w:ascii="Garamond" w:hAnsi="Garamond"/>
         </w:rPr>
-        <w:t>“</w:t>
-      </w:r>
-      <w:r>
-        <w:rPr>
-          <w:rFonts w:ascii="Garamond" w:hAnsi="Garamond"/>
-        </w:rPr>
-        <w:t>..</w:t>
+        <w:t>“..</w:t>
       </w:r>
       <w:proofErr w:type="gramEnd"/>
       <w:r>
         <w:rPr>
           <w:rFonts w:ascii="Garamond" w:hAnsi="Garamond"/>
         </w:rPr>
-        <w:t xml:space="preserve">  </w:t>
-      </w:r>
-      <w:r>
-        <w:rPr>
-          <w:rFonts w:ascii="Garamond" w:hAnsi="Garamond"/>
-        </w:rPr>
-        <w:t xml:space="preserve"> ..-.</w:t>
-      </w:r>
-      <w:r>
-        <w:rPr>
-          <w:rFonts w:ascii="Garamond" w:hAnsi="Garamond"/>
-        </w:rPr>
-        <w:t xml:space="preserve">    </w:t>
-      </w:r>
+        <w:t xml:space="preserve">   ..-.      .   .-..   ... </w:t>
+      </w:r>
+      <w:proofErr w:type="gramStart"/>
       <w:r>
         <w:rPr>
           <w:rFonts w:ascii="Garamond" w:hAnsi="Garamond"/>
         </w:rPr>
         <w:t xml:space="preserve">  .</w:t>
       </w:r>
-      <w:r>
-        <w:rPr>
-          <w:rFonts w:ascii="Garamond" w:hAnsi="Garamond"/>
-        </w:rPr>
-        <w:t xml:space="preserve">  </w:t>
-      </w:r>
-      <w:r>
-        <w:rPr>
-          <w:rFonts w:ascii="Garamond" w:hAnsi="Garamond"/>
-        </w:rPr>
-        <w:t xml:space="preserve"> .-..</w:t>
-      </w:r>
-      <w:r>
-        <w:rPr>
-          <w:rFonts w:ascii="Garamond" w:hAnsi="Garamond"/>
-        </w:rPr>
-        <w:t xml:space="preserve">  </w:t>
-      </w:r>
-      <w:r>
-        <w:rPr>
-          <w:rFonts w:ascii="Garamond" w:hAnsi="Garamond"/>
-        </w:rPr>
-        <w:t xml:space="preserve"> ...</w:t>
+      <w:proofErr w:type="gramEnd"/>
+      <w:r>
+        <w:rPr>
+          <w:rFonts w:ascii="Garamond" w:hAnsi="Garamond"/>
+        </w:rPr>
+        <w:t>” decoded?</w:t>
       </w:r>
       <w:r>
         <w:rPr>
@@ -400,25 +322,14 @@
         </w:rPr>
         <w:t xml:space="preserve"> </w:t>
       </w:r>
-      <w:proofErr w:type="gramStart"/>
-      <w:r>
-        <w:rPr>
-          <w:rFonts w:ascii="Garamond" w:hAnsi="Garamond"/>
-        </w:rPr>
-        <w:t xml:space="preserve"> </w:t>
-      </w:r>
-      <w:r>
-        <w:rPr>
-          <w:rFonts w:ascii="Garamond" w:hAnsi="Garamond"/>
-        </w:rPr>
-        <w:t xml:space="preserve"> .</w:t>
-      </w:r>
-      <w:proofErr w:type="gramEnd"/>
-      <w:r>
-        <w:rPr>
-          <w:rFonts w:ascii="Garamond" w:hAnsi="Garamond"/>
-        </w:rPr>
-        <w:t>” decoded?</w:t>
+      <w:r>
+        <w:rPr>
+          <w:rFonts w:ascii="Garamond" w:hAnsi="Garamond" w:cs="Arial"/>
+          <w:color w:val="000000"/>
+          <w:sz w:val="22"/>
+          <w:szCs w:val="22"/>
+        </w:rPr>
+        <w:t>Hint: it’s a common CS phrase.</w:t>
       </w:r>
     </w:p>
     <w:p>
@@ -592,39 +503,10 @@
       </w:pPr>
       <w:r>
         <w:rPr>
-          <w:rFonts w:ascii="Garamond" w:hAnsi="Garamond"/>
-        </w:rPr>
-        <w:t xml:space="preserve">Encoding question </w:t>
-      </w:r>
-      <w:r>
-        <w:rPr>
-          <w:rFonts w:ascii="Garamond" w:hAnsi="Garamond"/>
-        </w:rPr>
-        <w:t>5</w:t>
-      </w:r>
-      <w:r>
-        <w:rPr>
-          <w:rFonts w:ascii="Garamond" w:hAnsi="Garamond"/>
-        </w:rPr>
-        <w:t xml:space="preserve"> required many more symbols than encoding question </w:t>
-      </w:r>
-      <w:r>
-        <w:rPr>
-          <w:rFonts w:ascii="Garamond" w:hAnsi="Garamond"/>
-        </w:rPr>
-        <w:t>4</w:t>
-      </w:r>
-      <w:r>
-        <w:rPr>
-          <w:rFonts w:ascii="Garamond" w:hAnsi="Garamond"/>
-        </w:rPr>
-        <w:t>. Why</w:t>
-      </w:r>
-      <w:r>
-        <w:rPr>
-          <w:rFonts w:ascii="Garamond" w:hAnsi="Garamond"/>
-        </w:rPr>
-        <w:t>?</w:t>
+          <w:rFonts w:ascii="Garamond" w:hAnsi="Garamond" w:cs="Arial"/>
+          <w:color w:val="000000"/>
+        </w:rPr>
+        <w:t>Encoding “meant” required many more symbols than encoding “bulky”. Why?</w:t>
       </w:r>
     </w:p>
     <w:p>
@@ -663,26 +545,26 @@
         <w:rPr>
           <w:rFonts w:ascii="Garamond" w:hAnsi="Garamond"/>
         </w:rPr>
-        <w:t xml:space="preserve">Explain why the “morse code tree” is a better way to look up encode words than a simple list of </w:t>
+        <w:t xml:space="preserve">Explain why the “morse code tree” is a better way to </w:t>
+      </w:r>
+      <w:r>
+        <w:rPr>
+          <w:rFonts w:ascii="Garamond" w:hAnsi="Garamond"/>
+        </w:rPr>
+        <w:t>decode messages</w:t>
+      </w:r>
+      <w:r>
+        <w:rPr>
+          <w:rFonts w:ascii="Garamond" w:hAnsi="Garamond"/>
+        </w:rPr>
+        <w:t xml:space="preserve"> than a simple list of </w:t>
       </w:r>
       <w:proofErr w:type="gramStart"/>
       <w:r>
         <w:rPr>
           <w:rFonts w:ascii="Garamond" w:hAnsi="Garamond"/>
         </w:rPr>
-        <w:t xml:space="preserve">code </w:t>
-      </w:r>
-      <w:r>
-        <w:rPr>
-          <w:rFonts w:ascii="arrow" w:hAnsi="arrow"/>
-        </w:rPr>
-        <w:t xml:space="preserve"> </w:t>
-      </w:r>
-      <w:r>
-        <w:rPr>
-          <w:rFonts w:ascii="arrow" w:hAnsi="arrow"/>
-        </w:rPr>
-        <w:t>→</w:t>
+        <w:t>code  →</w:t>
       </w:r>
       <w:proofErr w:type="gramEnd"/>
       <w:r>

</xml_diff>